<commit_message>
Site redesign and update
</commit_message>
<xml_diff>
--- a/docs/resume.docx
+++ b/docs/resume.docx
@@ -220,8 +220,16 @@
               <w:rPr>
                 <w:rFonts w:ascii="Helvetica" w:hAnsi="Helvetica"/>
               </w:rPr>
-              <w:t>Expected May 2019</w:t>
-            </w:r>
+              <w:t xml:space="preserve">Expected </w:t>
+            </w:r>
+            <w:r>
+              <w:rPr>
+                <w:rFonts w:ascii="Helvetica" w:hAnsi="Helvetica"/>
+              </w:rPr>
+              <w:t>December 2018</w:t>
+            </w:r>
+            <w:bookmarkStart w:id="0" w:name="_GoBack"/>
+            <w:bookmarkEnd w:id="0"/>
           </w:p>
           <w:p>
             <w:pPr>
@@ -622,7 +630,25 @@
               <w:rPr>
                 <w:rFonts w:ascii="Helvetica" w:hAnsi="Helvetica"/>
               </w:rPr>
-              <w:t>Instructed new student researchers in use of NetBeans, Eclipse, and git</w:t>
+              <w:t xml:space="preserve">Instructed new </w:t>
+            </w:r>
+            <w:r>
+              <w:rPr>
+                <w:rFonts w:ascii="Helvetica" w:hAnsi="Helvetica"/>
+              </w:rPr>
+              <w:t>researchers in</w:t>
+            </w:r>
+            <w:r>
+              <w:rPr>
+                <w:rFonts w:ascii="Helvetica" w:hAnsi="Helvetica"/>
+              </w:rPr>
+              <w:t xml:space="preserve"> use of NetBeans, Eclipse, and G</w:t>
+            </w:r>
+            <w:r>
+              <w:rPr>
+                <w:rFonts w:ascii="Helvetica" w:hAnsi="Helvetica"/>
+              </w:rPr>
+              <w:t>it</w:t>
             </w:r>
           </w:p>
           <w:p>
@@ -816,15 +842,7 @@
               <w:rPr>
                 <w:rFonts w:ascii="Helvetica" w:hAnsi="Helvetica"/>
               </w:rPr>
-              <w:t xml:space="preserve"> (</w:t>
-            </w:r>
-            <w:bookmarkStart w:id="0" w:name="_GoBack"/>
-            <w:bookmarkEnd w:id="0"/>
-            <w:r>
-              <w:rPr>
-                <w:rFonts w:ascii="Helvetica" w:hAnsi="Helvetica"/>
-              </w:rPr>
-              <w:t>MoMM International Conference</w:t>
+              <w:t xml:space="preserve"> (MoMM International Conference</w:t>
             </w:r>
             <w:r>
               <w:rPr>
@@ -851,7 +869,7 @@
       </w:tr>
       <w:tr>
         <w:trPr>
-          <w:trHeight w:val="100"/>
+          <w:trHeight w:val="1058"/>
         </w:trPr>
         <w:tc>
           <w:tcPr>
@@ -966,7 +984,19 @@
               <w:rPr>
                 <w:rFonts w:ascii="Helvetica" w:hAnsi="Helvetica"/>
               </w:rPr>
-              <w:t>2016 – Present</w:t>
+              <w:t xml:space="preserve">2016 </w:t>
+            </w:r>
+            <w:r>
+              <w:rPr>
+                <w:rFonts w:ascii="Helvetica" w:hAnsi="Helvetica"/>
+              </w:rPr>
+              <w:t>–</w:t>
+            </w:r>
+            <w:r>
+              <w:rPr>
+                <w:rFonts w:ascii="Helvetica" w:hAnsi="Helvetica"/>
+              </w:rPr>
+              <w:t xml:space="preserve"> 2017</w:t>
             </w:r>
           </w:p>
           <w:p>
@@ -1065,37 +1095,13 @@
                 <w:rFonts w:ascii="Helvetica" w:hAnsi="Helvetica"/>
                 <w:b/>
               </w:rPr>
-              <w:t>Proficient:</w:t>
-            </w:r>
-            <w:r>
-              <w:rPr>
-                <w:rFonts w:ascii="Helvetica" w:hAnsi="Helvetica"/>
-              </w:rPr>
-              <w:t xml:space="preserve"> J</w:t>
-            </w:r>
-            <w:r>
-              <w:rPr>
-                <w:rFonts w:ascii="Helvetica" w:hAnsi="Helvetica"/>
-              </w:rPr>
-              <w:t>ava (</w:t>
-            </w:r>
-            <w:r>
-              <w:rPr>
-                <w:rFonts w:ascii="Helvetica" w:hAnsi="Helvetica"/>
-              </w:rPr>
-              <w:t>including Android development),</w:t>
-            </w:r>
-            <w:r>
-              <w:rPr>
-                <w:rFonts w:ascii="Helvetica" w:hAnsi="Helvetica"/>
-              </w:rPr>
-              <w:t xml:space="preserve"> C++,</w:t>
-            </w:r>
-            <w:r>
-              <w:rPr>
-                <w:rFonts w:ascii="Helvetica" w:hAnsi="Helvetica"/>
-              </w:rPr>
-              <w:t xml:space="preserve"> git</w:t>
+              <w:t xml:space="preserve">Work Experience: </w:t>
+            </w:r>
+            <w:r>
+              <w:rPr>
+                <w:rFonts w:ascii="Helvetica" w:hAnsi="Helvetica"/>
+              </w:rPr>
+              <w:t>Java, Android Development, Git</w:t>
             </w:r>
           </w:p>
           <w:p>
@@ -1109,13 +1115,64 @@
                 <w:rFonts w:ascii="Helvetica" w:hAnsi="Helvetica"/>
                 <w:b/>
               </w:rPr>
-              <w:t>Some Exposure:</w:t>
-            </w:r>
-            <w:r>
-              <w:rPr>
-                <w:rFonts w:ascii="Helvetica" w:hAnsi="Helvetica"/>
-              </w:rPr>
-              <w:t xml:space="preserve"> HTML/CSS, </w:t>
+              <w:t>Academic Experience</w:t>
+            </w:r>
+            <w:r>
+              <w:rPr>
+                <w:rFonts w:ascii="Helvetica" w:hAnsi="Helvetica"/>
+                <w:b/>
+              </w:rPr>
+              <w:t xml:space="preserve">: </w:t>
+            </w:r>
+            <w:r>
+              <w:rPr>
+                <w:rFonts w:ascii="Helvetica" w:hAnsi="Helvetica"/>
+              </w:rPr>
+              <w:t>C++,</w:t>
+            </w:r>
+            <w:r>
+              <w:rPr>
+                <w:rFonts w:ascii="Helvetica" w:hAnsi="Helvetica"/>
+              </w:rPr>
+              <w:t xml:space="preserve"> </w:t>
+            </w:r>
+            <w:r>
+              <w:rPr>
+                <w:rFonts w:ascii="Helvetica" w:hAnsi="Helvetica"/>
+              </w:rPr>
+              <w:t>HTML/CSS, PHP, JavaScript</w:t>
+            </w:r>
+          </w:p>
+          <w:p>
+            <w:pPr>
+              <w:rPr>
+                <w:rFonts w:ascii="Helvetica" w:hAnsi="Helvetica"/>
+              </w:rPr>
+            </w:pPr>
+            <w:r>
+              <w:rPr>
+                <w:rFonts w:ascii="Helvetica" w:hAnsi="Helvetica"/>
+                <w:b/>
+              </w:rPr>
+              <w:t>Exposure:</w:t>
+            </w:r>
+            <w:r>
+              <w:rPr>
+                <w:rFonts w:ascii="Helvetica" w:hAnsi="Helvetica"/>
+              </w:rPr>
+              <w:t xml:space="preserve"> </w:t>
+            </w:r>
+            <w:r>
+              <w:rPr>
+                <w:rFonts w:ascii="Helvetica" w:hAnsi="Helvetica"/>
+              </w:rPr>
+              <w:t xml:space="preserve">Bootstrap, </w:t>
+            </w:r>
+            <w:r>
+              <w:rPr>
+                <w:rFonts w:ascii="Helvetica" w:hAnsi="Helvetica"/>
+              </w:rPr>
+              <w:t xml:space="preserve">BASH </w:t>
             </w:r>
             <w:r>
               <w:rPr>
@@ -1123,6 +1180,19 @@
               </w:rPr>
               <w:t>Shell Scripting</w:t>
             </w:r>
+            <w:r>
+              <w:rPr>
+                <w:rFonts w:ascii="Helvetica" w:hAnsi="Helvetica"/>
+              </w:rPr>
+              <w:t>, Python</w:t>
+            </w:r>
+          </w:p>
+          <w:p>
+            <w:pPr>
+              <w:rPr>
+                <w:rFonts w:ascii="Helvetica" w:hAnsi="Helvetica"/>
+              </w:rPr>
+            </w:pPr>
           </w:p>
         </w:tc>
       </w:tr>
@@ -1171,7 +1241,19 @@
               <w:rPr>
                 <w:rFonts w:ascii="Helvetica" w:hAnsi="Helvetica"/>
               </w:rPr>
-              <w:t xml:space="preserve"> - </w:t>
+              <w:t xml:space="preserve"> </w:t>
+            </w:r>
+            <w:r>
+              <w:rPr>
+                <w:rFonts w:ascii="Helvetica" w:hAnsi="Helvetica"/>
+              </w:rPr>
+              <w:t>–</w:t>
+            </w:r>
+            <w:r>
+              <w:rPr>
+                <w:rFonts w:ascii="Helvetica" w:hAnsi="Helvetica"/>
+              </w:rPr>
+              <w:t xml:space="preserve"> </w:t>
             </w:r>
             <w:r>
               <w:rPr>
@@ -1203,7 +1285,19 @@
               <w:rPr>
                 <w:rFonts w:ascii="Helvetica" w:hAnsi="Helvetica"/>
               </w:rPr>
-              <w:t xml:space="preserve"> - </w:t>
+              <w:t xml:space="preserve"> </w:t>
+            </w:r>
+            <w:r>
+              <w:rPr>
+                <w:rFonts w:ascii="Helvetica" w:hAnsi="Helvetica"/>
+              </w:rPr>
+              <w:t>–</w:t>
+            </w:r>
+            <w:r>
+              <w:rPr>
+                <w:rFonts w:ascii="Helvetica" w:hAnsi="Helvetica"/>
+              </w:rPr>
+              <w:t xml:space="preserve"> </w:t>
             </w:r>
             <w:r>
               <w:rPr>
@@ -4639,7 +4733,7 @@
 </file>
 
 <file path=customXml/itemProps1.xml><?xml version="1.0" encoding="utf-8"?>
-<ds:datastoreItem xmlns:ds="http://schemas.openxmlformats.org/officeDocument/2006/customXml" ds:itemID="{2B22EFC6-FA38-C946-ABE3-D1C647655E3B}">
+<ds:datastoreItem xmlns:ds="http://schemas.openxmlformats.org/officeDocument/2006/customXml" ds:itemID="{C5B190E1-5F73-F241-AF6D-5E4FB76CBF78}">
   <ds:schemaRefs>
     <ds:schemaRef ds:uri="http://schemas.openxmlformats.org/officeDocument/2006/bibliography"/>
   </ds:schemaRefs>

</xml_diff>